<commit_message>
Resumen completo SO + Arreglo TP1 python
</commit_message>
<xml_diff>
--- a/SO/Preguntas Parcial 1.docx
+++ b/SO/Preguntas Parcial 1.docx
@@ -11992,67 +11992,97 @@
       <w:r>
         <w:rPr>
           <w:rFonts w:ascii="Arial" w:eastAsia="Times New Roman" w:hAnsi="Arial" w:cs="Arial"/>
+          <w:b/>
+          <w:bCs/>
           <w:color w:val="242021"/>
           <w:lang w:eastAsia="es-AR"/>
         </w:rPr>
         <w:lastRenderedPageBreak/>
-        <w:t>1. **Memoria compartida**: Los hilos dentro de un proceso comparten el mismo espacio de memoria, lo que significa que no es necesario copiar datos entre ellos durante un cambio de contexto. En cambio, los procesos tienen su propio espacio de memoria y, por lo tanto, necesitan copiar datos si desean compartir información.</w:t>
-      </w:r>
-    </w:p>
-    <w:p>
-      <w:pPr>
-        <w:spacing w:after="0" w:line="240" w:lineRule="auto"/>
-        <w:rPr>
-          <w:rFonts w:ascii="Arial" w:eastAsia="Times New Roman" w:hAnsi="Arial" w:cs="Arial"/>
-          <w:color w:val="242021"/>
-          <w:lang w:eastAsia="es-AR"/>
-        </w:rPr>
-      </w:pPr>
-    </w:p>
-    <w:p>
-      <w:pPr>
-        <w:spacing w:after="0" w:line="240" w:lineRule="auto"/>
-        <w:rPr>
-          <w:rFonts w:ascii="Arial" w:eastAsia="Times New Roman" w:hAnsi="Arial" w:cs="Arial"/>
-          <w:color w:val="242021"/>
-          <w:lang w:eastAsia="es-AR"/>
-        </w:rPr>
-      </w:pPr>
-      <w:r>
-        <w:rPr>
-          <w:rFonts w:ascii="Arial" w:eastAsia="Times New Roman" w:hAnsi="Arial" w:cs="Arial"/>
-          <w:color w:val="242021"/>
-          <w:lang w:eastAsia="es-AR"/>
-        </w:rPr>
-        <w:t>2. **Menor sobrecarga del sistema operativo**: Cambiar entre hilos generalmente implica cambiar de contexto dentro del mismo espacio de direcciones de memoria, lo que puede ser gestionado más eficientemente por el sistema operativo. Por otro lado, cambiar entre procesos implica cambiar entre espacios de direcciones diferentes, lo que generalmente implica una sobrecarga adicional, como el cambio de tablas de páginas y la limpieza de la caché de memoria.</w:t>
-      </w:r>
-    </w:p>
-    <w:p>
-      <w:pPr>
-        <w:spacing w:after="0" w:line="240" w:lineRule="auto"/>
-        <w:rPr>
-          <w:rFonts w:ascii="Arial" w:eastAsia="Times New Roman" w:hAnsi="Arial" w:cs="Arial"/>
-          <w:color w:val="242021"/>
-          <w:lang w:eastAsia="es-AR"/>
-        </w:rPr>
-      </w:pPr>
-    </w:p>
-    <w:p>
-      <w:pPr>
-        <w:spacing w:after="0" w:line="240" w:lineRule="auto"/>
-        <w:rPr>
-          <w:rFonts w:ascii="Arial" w:eastAsia="Times New Roman" w:hAnsi="Arial" w:cs="Arial"/>
-          <w:color w:val="242021"/>
-          <w:lang w:eastAsia="es-AR"/>
-        </w:rPr>
-      </w:pPr>
-      <w:r>
-        <w:rPr>
-          <w:rFonts w:ascii="Arial" w:eastAsia="Times New Roman" w:hAnsi="Arial" w:cs="Arial"/>
-          <w:color w:val="242021"/>
-          <w:lang w:eastAsia="es-AR"/>
-        </w:rPr>
-        <w:t xml:space="preserve">3. **Comunicación más eficiente**: Los hilos dentro de un proceso pueden comunicarse directamente mediante variables compartidas o mecanismos de sincronización de bajo nivel, como semáforos o </w:t>
+        <w:t>1. **Memoria compartida**:</w:t>
+      </w:r>
+      <w:r>
+        <w:rPr>
+          <w:rFonts w:ascii="Arial" w:eastAsia="Times New Roman" w:hAnsi="Arial" w:cs="Arial"/>
+          <w:color w:val="242021"/>
+          <w:lang w:eastAsia="es-AR"/>
+        </w:rPr>
+        <w:t xml:space="preserve"> Los hilos dentro de un proceso comparten el mismo espacio de memoria, lo que significa que no es necesario copiar datos entre ellos durante un cambio de contexto. En cambio, los procesos tienen su propio espacio de memoria y, por lo tanto, necesitan copiar datos si desean compartir información.</w:t>
+      </w:r>
+    </w:p>
+    <w:p>
+      <w:pPr>
+        <w:spacing w:after="0" w:line="240" w:lineRule="auto"/>
+        <w:rPr>
+          <w:rFonts w:ascii="Arial" w:eastAsia="Times New Roman" w:hAnsi="Arial" w:cs="Arial"/>
+          <w:color w:val="242021"/>
+          <w:lang w:eastAsia="es-AR"/>
+        </w:rPr>
+      </w:pPr>
+    </w:p>
+    <w:p>
+      <w:pPr>
+        <w:spacing w:after="0" w:line="240" w:lineRule="auto"/>
+        <w:rPr>
+          <w:rFonts w:ascii="Arial" w:eastAsia="Times New Roman" w:hAnsi="Arial" w:cs="Arial"/>
+          <w:color w:val="242021"/>
+          <w:lang w:eastAsia="es-AR"/>
+        </w:rPr>
+      </w:pPr>
+      <w:r>
+        <w:rPr>
+          <w:rFonts w:ascii="Arial" w:eastAsia="Times New Roman" w:hAnsi="Arial" w:cs="Arial"/>
+          <w:b/>
+          <w:bCs/>
+          <w:color w:val="242021"/>
+          <w:lang w:eastAsia="es-AR"/>
+        </w:rPr>
+        <w:t>2. **Menor sobrecarga del sistema operativo**:</w:t>
+      </w:r>
+      <w:r>
+        <w:rPr>
+          <w:rFonts w:ascii="Arial" w:eastAsia="Times New Roman" w:hAnsi="Arial" w:cs="Arial"/>
+          <w:color w:val="242021"/>
+          <w:lang w:eastAsia="es-AR"/>
+        </w:rPr>
+        <w:t xml:space="preserve"> Cambiar entre hilos generalmente implica cambiar de contexto dentro del mismo espacio de direcciones de memoria, lo que puede ser gestionado más eficientemente por el sistema operativo. Por otro lado, cambiar entre procesos implica cambiar entre espacios de direcciones diferentes, lo que generalmente implica una sobrecarga adicional, como el cambio de tablas de páginas y la limpieza de la caché de memoria.</w:t>
+      </w:r>
+    </w:p>
+    <w:p>
+      <w:pPr>
+        <w:spacing w:after="0" w:line="240" w:lineRule="auto"/>
+        <w:rPr>
+          <w:rFonts w:ascii="Arial" w:eastAsia="Times New Roman" w:hAnsi="Arial" w:cs="Arial"/>
+          <w:color w:val="242021"/>
+          <w:lang w:eastAsia="es-AR"/>
+        </w:rPr>
+      </w:pPr>
+    </w:p>
+    <w:p>
+      <w:pPr>
+        <w:spacing w:after="0" w:line="240" w:lineRule="auto"/>
+        <w:rPr>
+          <w:rFonts w:ascii="Arial" w:eastAsia="Times New Roman" w:hAnsi="Arial" w:cs="Arial"/>
+          <w:color w:val="242021"/>
+          <w:lang w:eastAsia="es-AR"/>
+        </w:rPr>
+      </w:pPr>
+      <w:r>
+        <w:rPr>
+          <w:rFonts w:ascii="Arial" w:eastAsia="Times New Roman" w:hAnsi="Arial" w:cs="Arial"/>
+          <w:b/>
+          <w:bCs/>
+          <w:color w:val="242021"/>
+          <w:lang w:eastAsia="es-AR"/>
+        </w:rPr>
+        <w:t>3. **Comunicación más eficiente**:</w:t>
+      </w:r>
+      <w:r>
+        <w:rPr>
+          <w:rFonts w:ascii="Arial" w:eastAsia="Times New Roman" w:hAnsi="Arial" w:cs="Arial"/>
+          <w:color w:val="242021"/>
+          <w:lang w:eastAsia="es-AR"/>
+        </w:rPr>
+        <w:t xml:space="preserve"> Los hilos dentro de un proceso pueden comunicarse directamente mediante variables compartidas o mecanismos de sincronización de bajo nivel, como semáforos o </w:t>
       </w:r>
       <w:proofErr w:type="spellStart"/>
       <w:r>
@@ -12095,38 +12125,58 @@
       <w:r>
         <w:rPr>
           <w:rFonts w:ascii="Arial" w:eastAsia="Times New Roman" w:hAnsi="Arial" w:cs="Arial"/>
-          <w:color w:val="242021"/>
-          <w:lang w:eastAsia="es-AR"/>
-        </w:rPr>
-        <w:t>4. **Mayor velocidad de creación y destrucción**: Crear y destruir hilos suele ser más rápido que crear y destruir procesos. Los hilos comparten recursos con el proceso principal, lo que significa que no se necesita un nuevo espacio de direcciones ni una copia de la imagen del proceso.</w:t>
-      </w:r>
-    </w:p>
-    <w:p>
-      <w:pPr>
-        <w:spacing w:after="0" w:line="240" w:lineRule="auto"/>
-        <w:rPr>
-          <w:rFonts w:ascii="Arial" w:eastAsia="Times New Roman" w:hAnsi="Arial" w:cs="Arial"/>
-          <w:color w:val="242021"/>
-          <w:lang w:eastAsia="es-AR"/>
-        </w:rPr>
-      </w:pPr>
-    </w:p>
-    <w:p>
-      <w:pPr>
-        <w:spacing w:after="0" w:line="240" w:lineRule="auto"/>
-        <w:rPr>
-          <w:rFonts w:ascii="Arial" w:eastAsia="Times New Roman" w:hAnsi="Arial" w:cs="Arial"/>
-          <w:color w:val="242021"/>
-          <w:lang w:eastAsia="es-AR"/>
-        </w:rPr>
-      </w:pPr>
-      <w:r>
-        <w:rPr>
-          <w:rFonts w:ascii="Arial" w:eastAsia="Times New Roman" w:hAnsi="Arial" w:cs="Arial"/>
-          <w:color w:val="242021"/>
-          <w:lang w:eastAsia="es-AR"/>
-        </w:rPr>
-        <w:t>5. **Facilidad de coordinación**: Dado que los hilos comparten el mismo espacio de memoria, es más fácil coordinar y sincronizar la ejecución entre ellos. Por el contrario, los procesos deben utilizar mecanismos de sincronización más complejos y costosos, lo que puede afectar negativamente al rendimiento.</w:t>
+          <w:b/>
+          <w:bCs/>
+          <w:color w:val="242021"/>
+          <w:lang w:eastAsia="es-AR"/>
+        </w:rPr>
+        <w:t>4. **Mayor velocidad de creación y destrucción**:</w:t>
+      </w:r>
+      <w:r>
+        <w:rPr>
+          <w:rFonts w:ascii="Arial" w:eastAsia="Times New Roman" w:hAnsi="Arial" w:cs="Arial"/>
+          <w:color w:val="242021"/>
+          <w:lang w:eastAsia="es-AR"/>
+        </w:rPr>
+        <w:t xml:space="preserve"> Crear y destruir hilos suele ser más rápido que crear y destruir procesos. Los hilos comparten recursos con el proceso principal, lo que significa que no se necesita un nuevo espacio de direcciones ni una copia de la imagen del proceso.</w:t>
+      </w:r>
+    </w:p>
+    <w:p>
+      <w:pPr>
+        <w:spacing w:after="0" w:line="240" w:lineRule="auto"/>
+        <w:rPr>
+          <w:rFonts w:ascii="Arial" w:eastAsia="Times New Roman" w:hAnsi="Arial" w:cs="Arial"/>
+          <w:color w:val="242021"/>
+          <w:lang w:eastAsia="es-AR"/>
+        </w:rPr>
+      </w:pPr>
+    </w:p>
+    <w:p>
+      <w:pPr>
+        <w:spacing w:after="0" w:line="240" w:lineRule="auto"/>
+        <w:rPr>
+          <w:rFonts w:ascii="Arial" w:eastAsia="Times New Roman" w:hAnsi="Arial" w:cs="Arial"/>
+          <w:color w:val="242021"/>
+          <w:lang w:eastAsia="es-AR"/>
+        </w:rPr>
+      </w:pPr>
+      <w:r>
+        <w:rPr>
+          <w:rFonts w:ascii="Arial" w:eastAsia="Times New Roman" w:hAnsi="Arial" w:cs="Arial"/>
+          <w:b/>
+          <w:bCs/>
+          <w:color w:val="242021"/>
+          <w:lang w:eastAsia="es-AR"/>
+        </w:rPr>
+        <w:t>5. **Facilidad de coordinación**:</w:t>
+      </w:r>
+      <w:r>
+        <w:rPr>
+          <w:rFonts w:ascii="Arial" w:eastAsia="Times New Roman" w:hAnsi="Arial" w:cs="Arial"/>
+          <w:color w:val="242021"/>
+          <w:lang w:eastAsia="es-AR"/>
+        </w:rPr>
+        <w:t xml:space="preserve"> Dado que los hilos comparten el mismo espacio de memoria, es más fácil coordinar y sincronizar la ejecución entre ellos. Por el contrario, los procesos deben utilizar mecanismos de sincronización más complejos y costosos, lo que puede afectar negativamente al rendimiento.</w:t>
       </w:r>
     </w:p>
     <w:p>
@@ -13863,7 +13913,35 @@
           <w:rFonts w:ascii="Arial" w:hAnsi="Arial" w:cs="Arial"/>
           <w:color w:val="242021"/>
         </w:rPr>
-        <w:t>, el código verifica si el dispositivo de E/S está ocupado. Si lo está, el hilo entra en estado Bloqueado y pasa el control (a través de la biblioteca de hilos) a otro hilo. Cuando este hilo recupera de nuevo el control, chequea de nuevo el dispositivo de E/S.</w:t>
+        <w:t>, el código verifica</w:t>
+      </w:r>
+      <w:r>
+        <w:rPr>
+          <w:rFonts w:ascii="Arial" w:hAnsi="Arial" w:cs="Arial"/>
+          <w:color w:val="242021"/>
+        </w:rPr>
+        <w:t xml:space="preserve"> </w:t>
+      </w:r>
+      <w:r>
+        <w:rPr>
+          <w:rFonts w:ascii="Arial" w:hAnsi="Arial" w:cs="Arial"/>
+          <w:color w:val="242021"/>
+        </w:rPr>
+        <w:t>si el dispositivo de E/S está ocupado. Si lo está, el hilo entra en estado Bloqueado y</w:t>
+      </w:r>
+      <w:r>
+        <w:rPr>
+          <w:rFonts w:ascii="Arial" w:hAnsi="Arial" w:cs="Arial"/>
+          <w:color w:val="242021"/>
+        </w:rPr>
+        <w:t xml:space="preserve"> </w:t>
+      </w:r>
+      <w:r>
+        <w:rPr>
+          <w:rFonts w:ascii="Arial" w:hAnsi="Arial" w:cs="Arial"/>
+          <w:color w:val="242021"/>
+        </w:rPr>
+        <w:t>pasa el control (a través de la biblioteca de hilos) a otro hilo. Cuando este hilo recupera de nuevo el control, chequea de nuevo el dispositivo de E/S.</w:t>
       </w:r>
     </w:p>
     <w:p>
@@ -24311,21 +24389,7 @@
           <w:rFonts w:ascii="Arial" w:hAnsi="Arial" w:cs="Arial"/>
           <w:shd w:val="clear" w:color="auto" w:fill="FFFFFF"/>
         </w:rPr>
-        <w:t>para</w:t>
-      </w:r>
-      <w:r>
-        <w:rPr>
-          <w:rFonts w:ascii="Arial" w:hAnsi="Arial" w:cs="Arial"/>
-          <w:shd w:val="clear" w:color="auto" w:fill="FFFFFF"/>
-        </w:rPr>
-        <w:t xml:space="preserve"> </w:t>
-      </w:r>
-      <w:r>
-        <w:rPr>
-          <w:rFonts w:ascii="Arial" w:hAnsi="Arial" w:cs="Arial"/>
-          <w:shd w:val="clear" w:color="auto" w:fill="FFFFFF"/>
-        </w:rPr>
-        <w:t>ejecutar el software, procesar las entradas y generar los resultados.</w:t>
+        <w:t>para ejecutar el software, procesar las entradas y generar los resultados.</w:t>
       </w:r>
     </w:p>
     <w:p>
@@ -24403,25 +24467,7 @@
           <w:bCs/>
           <w:shd w:val="clear" w:color="auto" w:fill="FFFFFF"/>
         </w:rPr>
-        <w:t>un código</w:t>
-      </w:r>
-      <w:r>
-        <w:rPr>
-          <w:rFonts w:ascii="Arial" w:hAnsi="Arial" w:cs="Arial"/>
-          <w:b/>
-          <w:bCs/>
-          <w:shd w:val="clear" w:color="auto" w:fill="FFFFFF"/>
-        </w:rPr>
-        <w:t xml:space="preserve"> </w:t>
-      </w:r>
-      <w:r>
-        <w:rPr>
-          <w:rFonts w:ascii="Arial" w:hAnsi="Arial" w:cs="Arial"/>
-          <w:b/>
-          <w:bCs/>
-          <w:shd w:val="clear" w:color="auto" w:fill="FFFFFF"/>
-        </w:rPr>
-        <w:t>intermedio (también llamado código objeto)</w:t>
+        <w:t>un código intermedio (también llamado código objeto)</w:t>
       </w:r>
       <w:r>
         <w:rPr>
@@ -24443,21 +24489,7 @@
           <w:rFonts w:ascii="Arial" w:hAnsi="Arial" w:cs="Arial"/>
           <w:shd w:val="clear" w:color="auto" w:fill="FFFFFF"/>
         </w:rPr>
-        <w:t>compatible con</w:t>
-      </w:r>
-      <w:r>
-        <w:rPr>
-          <w:rFonts w:ascii="Arial" w:hAnsi="Arial" w:cs="Arial"/>
-          <w:shd w:val="clear" w:color="auto" w:fill="FFFFFF"/>
-        </w:rPr>
-        <w:t xml:space="preserve"> </w:t>
-      </w:r>
-      <w:r>
-        <w:rPr>
-          <w:rFonts w:ascii="Arial" w:hAnsi="Arial" w:cs="Arial"/>
-          <w:shd w:val="clear" w:color="auto" w:fill="FFFFFF"/>
-        </w:rPr>
-        <w:t>diversas plataformas y que, además, también puede ser</w:t>
+        <w:t>compatible con diversas plataformas y que, además, también puede ser</w:t>
       </w:r>
       <w:r>
         <w:rPr>
@@ -24472,14 +24504,7 @@
           <w:rFonts w:ascii="Arial" w:hAnsi="Arial" w:cs="Arial"/>
           <w:shd w:val="clear" w:color="auto" w:fill="FFFFFF"/>
         </w:rPr>
-        <w:t>utilizado por un intérprete</w:t>
-      </w:r>
-      <w:r>
-        <w:rPr>
-          <w:rFonts w:ascii="Arial" w:hAnsi="Arial" w:cs="Arial"/>
-          <w:shd w:val="clear" w:color="auto" w:fill="FFFFFF"/>
-        </w:rPr>
-        <w:t>.</w:t>
+        <w:t>utilizado por un intérprete.</w:t>
       </w:r>
     </w:p>
     <w:p>
@@ -24918,6 +24943,7 @@
       <w:r>
         <w:rPr>
           <w:rFonts w:ascii="Arial" w:hAnsi="Arial" w:cs="Arial"/>
+          <w:noProof/>
           <w:sz w:val="24"/>
           <w:szCs w:val="24"/>
         </w:rPr>
@@ -25104,6 +25130,7 @@
       <w:r>
         <w:rPr>
           <w:rFonts w:ascii="Arial" w:hAnsi="Arial" w:cs="Arial"/>
+          <w:noProof/>
           <w:sz w:val="24"/>
           <w:szCs w:val="24"/>
         </w:rPr>
@@ -25227,20 +25254,18 @@
           <w:szCs w:val="22"/>
           <w:shd w:val="clear" w:color="auto" w:fill="FFFFFF"/>
         </w:rPr>
-        <w:t>A</w:t>
-      </w:r>
-      <w:r>
-        <w:rPr>
-          <w:rFonts w:ascii="Arial" w:hAnsi="Arial" w:cs="Arial"/>
-          <w:b/>
-          <w:bCs/>
+        <w:t>Análisis léxico</w:t>
+      </w:r>
+      <w:r>
+        <w:rPr>
+          <w:rFonts w:ascii="Arial" w:hAnsi="Arial" w:cs="Arial"/>
           <w:color w:val="000000" w:themeColor="text1"/>
           <w:spacing w:val="9"/>
           <w:sz w:val="22"/>
           <w:szCs w:val="22"/>
           <w:shd w:val="clear" w:color="auto" w:fill="FFFFFF"/>
         </w:rPr>
-        <w:t>nálisis léxico</w:t>
+        <w:t xml:space="preserve"> </w:t>
       </w:r>
       <w:r>
         <w:rPr>
@@ -25251,7 +25276,7 @@
           <w:szCs w:val="22"/>
           <w:shd w:val="clear" w:color="auto" w:fill="FFFFFF"/>
         </w:rPr>
-        <w:t xml:space="preserve"> </w:t>
+        <w:sym w:font="Wingdings" w:char="F0E0"/>
       </w:r>
       <w:r>
         <w:rPr>
@@ -25262,7 +25287,7 @@
           <w:szCs w:val="22"/>
           <w:shd w:val="clear" w:color="auto" w:fill="FFFFFF"/>
         </w:rPr>
-        <w:sym w:font="Wingdings" w:char="F0E0"/>
+        <w:t xml:space="preserve"> </w:t>
       </w:r>
       <w:r>
         <w:rPr>
@@ -25271,17 +25296,6 @@
           <w:spacing w:val="9"/>
           <w:sz w:val="22"/>
           <w:szCs w:val="22"/>
-          <w:shd w:val="clear" w:color="auto" w:fill="FFFFFF"/>
-        </w:rPr>
-        <w:t xml:space="preserve"> </w:t>
-      </w:r>
-      <w:r>
-        <w:rPr>
-          <w:rFonts w:ascii="Arial" w:hAnsi="Arial" w:cs="Arial"/>
-          <w:color w:val="000000" w:themeColor="text1"/>
-          <w:spacing w:val="9"/>
-          <w:sz w:val="22"/>
-          <w:szCs w:val="22"/>
         </w:rPr>
         <w:t>id1 = id2 + id3 * 60</w:t>
       </w:r>
@@ -25354,6 +25368,7 @@
       <w:r>
         <w:rPr>
           <w:rFonts w:ascii="Arial" w:hAnsi="Arial" w:cs="Arial"/>
+          <w:noProof/>
           <w:sz w:val="24"/>
           <w:szCs w:val="24"/>
         </w:rPr>
@@ -25404,6 +25419,7 @@
       <w:r>
         <w:rPr>
           <w:rFonts w:ascii="Arial" w:hAnsi="Arial" w:cs="Arial"/>
+          <w:noProof/>
           <w:sz w:val="24"/>
           <w:szCs w:val="24"/>
         </w:rPr>
@@ -25528,6 +25544,7 @@
       <w:r>
         <w:rPr>
           <w:rFonts w:ascii="Arial" w:hAnsi="Arial" w:cs="Arial"/>
+          <w:noProof/>
           <w:sz w:val="24"/>
           <w:szCs w:val="24"/>
         </w:rPr>
@@ -25678,6 +25695,7 @@
       <w:r>
         <w:rPr>
           <w:rFonts w:ascii="Arial" w:hAnsi="Arial" w:cs="Arial"/>
+          <w:noProof/>
           <w:sz w:val="24"/>
           <w:szCs w:val="24"/>
         </w:rPr>
@@ -25727,6 +25745,7 @@
       <w:r>
         <w:rPr>
           <w:rFonts w:ascii="Arial" w:hAnsi="Arial" w:cs="Arial"/>
+          <w:noProof/>
           <w:sz w:val="24"/>
           <w:szCs w:val="24"/>
         </w:rPr>
@@ -25840,6 +25859,7 @@
       <w:r>
         <w:rPr>
           <w:rFonts w:ascii="Arial" w:hAnsi="Arial" w:cs="Arial"/>
+          <w:noProof/>
           <w:sz w:val="24"/>
           <w:szCs w:val="24"/>
         </w:rPr>
@@ -25950,6 +25970,7 @@
       <w:r>
         <w:rPr>
           <w:rFonts w:ascii="Arial" w:hAnsi="Arial" w:cs="Arial"/>
+          <w:noProof/>
           <w:sz w:val="24"/>
           <w:szCs w:val="24"/>
         </w:rPr>
@@ -26020,17 +26041,7 @@
           <w:sz w:val="24"/>
           <w:szCs w:val="24"/>
         </w:rPr>
-        <w:t>L</w:t>
-      </w:r>
-      <w:r>
-        <w:rPr>
-          <w:rFonts w:ascii="Arial" w:hAnsi="Arial" w:cs="Arial"/>
-          <w:b/>
-          <w:bCs/>
-          <w:sz w:val="24"/>
-          <w:szCs w:val="24"/>
-        </w:rPr>
-        <w:t>inker</w:t>
+        <w:t>Linker</w:t>
       </w:r>
       <w:proofErr w:type="spellEnd"/>
       <w:r>
@@ -30071,6 +30082,7 @@
   <w:style w:type="character" w:default="1" w:styleId="Fuentedeprrafopredeter">
     <w:name w:val="Default Paragraph Font"/>
     <w:uiPriority w:val="1"/>
+    <w:semiHidden/>
     <w:unhideWhenUsed/>
   </w:style>
   <w:style w:type="table" w:default="1" w:styleId="Tablanormal">

</xml_diff>

<commit_message>
antes de irme a sanlo
</commit_message>
<xml_diff>
--- a/SO/Preguntas Parcial 1.docx
+++ b/SO/Preguntas Parcial 1.docx
@@ -6570,6 +6570,7 @@
           <w:lang w:eastAsia="es-AR"/>
         </w:rPr>
       </w:pPr>
+      <w:bookmarkStart w:id="0" w:name="_Hlk166747647"/>
       <w:r>
         <w:rPr>
           <w:rFonts w:ascii="Arial" w:eastAsia="Times New Roman" w:hAnsi="Arial" w:cs="Arial"/>
@@ -10466,23 +10467,7 @@
           <w:rFonts w:ascii="Arial" w:hAnsi="Arial" w:cs="Arial"/>
           <w:color w:val="242021"/>
         </w:rPr>
-        <w:t xml:space="preserve">o indicador que señala la presencia de interrupciones. Puede enviar una confirmación a la entidad que lanzó dicha interrupción, como por ejemplo el módulo de E/S. Y puede realizar algunas tareas internas variadas relativas a los efectos del evento que causó la interrupción. Por ejemplo, si la interrupción se refiere a un evento de E/S, el manejador de interrupción comprobará la existencia o no de una condición de error. Si ha ocurrido un error, el manejador mandará una se- </w:t>
-      </w:r>
-      <w:proofErr w:type="spellStart"/>
-      <w:r>
-        <w:rPr>
-          <w:rFonts w:ascii="Arial" w:hAnsi="Arial" w:cs="Arial"/>
-          <w:color w:val="242021"/>
-        </w:rPr>
-        <w:t>ñal</w:t>
-      </w:r>
-      <w:proofErr w:type="spellEnd"/>
-      <w:r>
-        <w:rPr>
-          <w:rFonts w:ascii="Arial" w:hAnsi="Arial" w:cs="Arial"/>
-          <w:color w:val="242021"/>
-        </w:rPr>
-        <w:t xml:space="preserve"> al proceso que solicitó dicha operación de E/S. Si la interrupción proviene del reloj, el manejador la va a pasar el control al activador, el cual decidirá pasar a otro proceso debido a que la rodaja de tiempo asignada a ese proceso ha expirado.</w:t>
+        <w:t>o indicador que señala la presencia de interrupciones. Puede enviar una confirmación a la entidad que lanzó dicha interrupción, como por ejemplo el módulo de E/S. Y puede realizar algunas tareas internas variadas relativas a los efectos del evento que causó la interrupción. Por ejemplo, si la interrupción se refiere a un evento de E/S, el manejador de interrupción comprobará la existencia o no de una condición de error. Si ha ocurrido un error, el manejador mandará una señal al proceso que solicitó dicha operación de E/S. Si la interrupción proviene del reloj, el manejador la va a pasar el control al activador, el cual decidirá pasar a otro proceso debido a que la rodaja de tiempo asignada a ese proceso ha expirado.</w:t>
       </w:r>
     </w:p>
     <w:p>
@@ -10785,6 +10770,7 @@
         <w:t>Por tanto, el cambio de proceso, que implica un cambio en el estado, requiere un mayor esfuerzo que un cambio de modo.</w:t>
       </w:r>
     </w:p>
+    <w:bookmarkEnd w:id="0"/>
     <w:p>
       <w:pPr>
         <w:spacing w:after="0" w:line="240" w:lineRule="auto"/>
@@ -17654,13 +17640,17 @@
         <w:spacing w:after="0" w:line="240" w:lineRule="auto"/>
         <w:rPr>
           <w:rFonts w:ascii="Arial" w:eastAsia="Times New Roman" w:hAnsi="Arial" w:cs="Arial"/>
-          <w:color w:val="242021"/>
-          <w:lang w:eastAsia="es-AR"/>
-        </w:rPr>
-      </w:pPr>
-      <w:r>
-        <w:rPr>
-          <w:rFonts w:ascii="Arial" w:eastAsia="Times New Roman" w:hAnsi="Arial" w:cs="Arial"/>
+          <w:b/>
+          <w:bCs/>
+          <w:color w:val="242021"/>
+          <w:lang w:eastAsia="es-AR"/>
+        </w:rPr>
+      </w:pPr>
+      <w:r>
+        <w:rPr>
+          <w:rFonts w:ascii="Arial" w:eastAsia="Times New Roman" w:hAnsi="Arial" w:cs="Arial"/>
+          <w:b/>
+          <w:bCs/>
           <w:color w:val="242021"/>
           <w:lang w:eastAsia="es-AR"/>
         </w:rPr>
@@ -18043,40 +18033,100 @@
           <w:color w:val="242021"/>
           <w:lang w:eastAsia="es-AR"/>
         </w:rPr>
-        <w:t>La diferencia principal entre procesos en competencia y procesos cooperantes radica en la naturaleza de su interacción y la forma en que comparten recursos:</w:t>
-      </w:r>
-    </w:p>
-    <w:p>
-      <w:pPr>
-        <w:spacing w:after="0" w:line="240" w:lineRule="auto"/>
-        <w:rPr>
-          <w:rFonts w:ascii="Arial" w:eastAsia="Times New Roman" w:hAnsi="Arial" w:cs="Arial"/>
-          <w:color w:val="242021"/>
-          <w:lang w:eastAsia="es-AR"/>
-        </w:rPr>
-      </w:pPr>
-    </w:p>
-    <w:p>
-      <w:pPr>
-        <w:spacing w:after="0" w:line="240" w:lineRule="auto"/>
-        <w:rPr>
-          <w:rFonts w:ascii="Arial" w:eastAsia="Times New Roman" w:hAnsi="Arial" w:cs="Arial"/>
-          <w:b/>
-          <w:bCs/>
-          <w:color w:val="242021"/>
-          <w:lang w:eastAsia="es-AR"/>
-        </w:rPr>
-      </w:pPr>
-      <w:r>
-        <w:rPr>
-          <w:rFonts w:ascii="Arial" w:eastAsia="Times New Roman" w:hAnsi="Arial" w:cs="Arial"/>
-          <w:b/>
-          <w:bCs/>
-          <w:color w:val="242021"/>
+        <w:t xml:space="preserve">La diferencia principal entre procesos en competencia y procesos cooperantes radica en la </w:t>
+      </w:r>
+      <w:r>
+        <w:rPr>
+          <w:rFonts w:ascii="Arial" w:eastAsia="Times New Roman" w:hAnsi="Arial" w:cs="Arial"/>
+          <w:color w:val="242021"/>
+          <w:highlight w:val="yellow"/>
+          <w:lang w:eastAsia="es-AR"/>
+        </w:rPr>
+        <w:t>naturaleza de su interacción y la forma en que comparten recursos</w:t>
+      </w:r>
+      <w:r>
+        <w:rPr>
+          <w:rFonts w:ascii="Arial" w:eastAsia="Times New Roman" w:hAnsi="Arial" w:cs="Arial"/>
+          <w:color w:val="242021"/>
+          <w:lang w:eastAsia="es-AR"/>
+        </w:rPr>
+        <w:t>.</w:t>
+      </w:r>
+      <w:r>
+        <w:rPr>
+          <w:rFonts w:ascii="Arial" w:eastAsia="Times New Roman" w:hAnsi="Arial" w:cs="Arial"/>
+          <w:color w:val="242021"/>
+          <w:lang w:eastAsia="es-AR"/>
+        </w:rPr>
+        <w:br/>
+      </w:r>
+      <w:r>
+        <w:rPr>
+          <w:rFonts w:ascii="Arial" w:eastAsia="Times New Roman" w:hAnsi="Arial" w:cs="Arial"/>
+          <w:color w:val="242021"/>
+          <w:lang w:eastAsia="es-AR"/>
+        </w:rPr>
+        <w:t xml:space="preserve">   </w:t>
+      </w:r>
+      <w:r>
+        <w:rPr>
+          <w:rFonts w:ascii="Arial" w:eastAsia="Times New Roman" w:hAnsi="Arial" w:cs="Arial"/>
+          <w:color w:val="242021"/>
+          <w:highlight w:val="yellow"/>
+          <w:lang w:eastAsia="es-AR"/>
+        </w:rPr>
+        <w:t>M</w:t>
+      </w:r>
+      <w:r>
+        <w:rPr>
+          <w:rFonts w:ascii="Arial" w:eastAsia="Times New Roman" w:hAnsi="Arial" w:cs="Arial"/>
+          <w:color w:val="242021"/>
+          <w:highlight w:val="yellow"/>
+          <w:lang w:eastAsia="es-AR"/>
+        </w:rPr>
+        <w:t xml:space="preserve">ientras que los procesos en competencia compiten por recursos sin tener </w:t>
+      </w:r>
+      <w:r>
+        <w:rPr>
+          <w:rFonts w:ascii="Arial" w:eastAsia="Times New Roman" w:hAnsi="Arial" w:cs="Arial"/>
+          <w:color w:val="242021"/>
+          <w:highlight w:val="yellow"/>
           <w:lang w:eastAsia="es-AR"/>
         </w:rPr>
         <w:lastRenderedPageBreak/>
-        <w:t>1. **Competencia entre procesos por recursos**:</w:t>
+        <w:t>conocimiento de los demás procesos, los procesos cooperantes pueden compartir recursos de manera compartida o a través de la comunicación directa para coordinar actividades.</w:t>
+      </w:r>
+    </w:p>
+    <w:p>
+      <w:pPr>
+        <w:spacing w:after="0" w:line="240" w:lineRule="auto"/>
+        <w:rPr>
+          <w:rFonts w:ascii="Arial" w:eastAsia="Times New Roman" w:hAnsi="Arial" w:cs="Arial"/>
+          <w:color w:val="242021"/>
+          <w:lang w:eastAsia="es-AR"/>
+        </w:rPr>
+      </w:pPr>
+    </w:p>
+    <w:p>
+      <w:pPr>
+        <w:spacing w:after="0" w:line="240" w:lineRule="auto"/>
+        <w:rPr>
+          <w:rFonts w:ascii="Arial" w:eastAsia="Times New Roman" w:hAnsi="Arial" w:cs="Arial"/>
+          <w:b/>
+          <w:bCs/>
+          <w:color w:val="242021"/>
+          <w:lang w:eastAsia="es-AR"/>
+        </w:rPr>
+      </w:pPr>
+      <w:r>
+        <w:rPr>
+          <w:rFonts w:ascii="Arial" w:eastAsia="Times New Roman" w:hAnsi="Arial" w:cs="Arial"/>
+          <w:b/>
+          <w:bCs/>
+          <w:color w:val="242021"/>
+          <w:lang w:eastAsia="es-AR"/>
+        </w:rPr>
+        <w:t>1. Competencia entre procesos por recursos:</w:t>
       </w:r>
     </w:p>
     <w:p>
@@ -18180,7 +18230,7 @@
           <w:color w:val="242021"/>
           <w:lang w:eastAsia="es-AR"/>
         </w:rPr>
-        <w:t>2. **Cooperación entre procesos vía compartición**:</w:t>
+        <w:t>2. Cooperación entre procesos vía compartición:</w:t>
       </w:r>
     </w:p>
     <w:p>
@@ -18284,7 +18334,7 @@
           <w:color w:val="242021"/>
           <w:lang w:eastAsia="es-AR"/>
         </w:rPr>
-        <w:t>3. **Cooperación entre procesos vía comunicación**:</w:t>
+        <w:t>3. Cooperación entre procesos vía comunicación:</w:t>
       </w:r>
     </w:p>
     <w:p>
@@ -18374,103 +18424,101 @@
         <w:spacing w:after="0" w:line="240" w:lineRule="auto"/>
         <w:rPr>
           <w:rFonts w:ascii="Arial" w:eastAsia="Times New Roman" w:hAnsi="Arial" w:cs="Arial"/>
-          <w:color w:val="242021"/>
-          <w:lang w:eastAsia="es-AR"/>
-        </w:rPr>
-      </w:pPr>
-      <w:r>
-        <w:rPr>
-          <w:rFonts w:ascii="Arial" w:eastAsia="Times New Roman" w:hAnsi="Arial" w:cs="Arial"/>
-          <w:color w:val="242021"/>
-          <w:lang w:eastAsia="es-AR"/>
-        </w:rPr>
-        <w:t xml:space="preserve">En resumen, </w:t>
-      </w:r>
-      <w:r>
-        <w:rPr>
-          <w:rFonts w:ascii="Arial" w:eastAsia="Times New Roman" w:hAnsi="Arial" w:cs="Arial"/>
+          <w:b/>
+          <w:bCs/>
+          <w:color w:val="242021"/>
+          <w:lang w:eastAsia="es-AR"/>
+        </w:rPr>
+      </w:pPr>
+      <w:r>
+        <w:rPr>
+          <w:rFonts w:ascii="Arial" w:eastAsia="Times New Roman" w:hAnsi="Arial" w:cs="Arial"/>
+          <w:b/>
+          <w:bCs/>
+          <w:color w:val="242021"/>
+          <w:lang w:eastAsia="es-AR"/>
+        </w:rPr>
+        <w:t>5.6. Enumere los tres problemas de control asociados con los procesos en competencia y defina</w:t>
+      </w:r>
+      <w:r>
+        <w:rPr>
+          <w:rFonts w:ascii="Arial" w:eastAsia="Times New Roman" w:hAnsi="Arial" w:cs="Arial"/>
+          <w:b/>
+          <w:bCs/>
+          <w:color w:val="242021"/>
+          <w:lang w:eastAsia="es-AR"/>
+        </w:rPr>
+        <w:t xml:space="preserve"> </w:t>
+      </w:r>
+      <w:r>
+        <w:rPr>
+          <w:rFonts w:ascii="Arial" w:eastAsia="Times New Roman" w:hAnsi="Arial" w:cs="Arial"/>
+          <w:b/>
+          <w:bCs/>
+          <w:color w:val="242021"/>
+          <w:lang w:eastAsia="es-AR"/>
+        </w:rPr>
+        <w:t>brevemente cada uno.</w:t>
+      </w:r>
+    </w:p>
+    <w:p>
+      <w:pPr>
+        <w:spacing w:after="0" w:line="240" w:lineRule="auto"/>
+        <w:rPr>
+          <w:rFonts w:ascii="Times-Roman" w:hAnsi="Times-Roman"/>
+          <w:color w:val="242021"/>
+        </w:rPr>
+      </w:pPr>
+    </w:p>
+    <w:p>
+      <w:pPr>
+        <w:spacing w:after="0" w:line="240" w:lineRule="auto"/>
+        <w:rPr>
+          <w:rFonts w:ascii="Arial" w:hAnsi="Arial" w:cs="Arial"/>
+          <w:color w:val="242021"/>
+        </w:rPr>
+      </w:pPr>
+      <w:r>
+        <w:rPr>
+          <w:rFonts w:ascii="Arial" w:hAnsi="Arial" w:cs="Arial"/>
+          <w:color w:val="242021"/>
+        </w:rPr>
+        <w:t>Los tres problemas de control asociados con los procesos en competencia son:</w:t>
+      </w:r>
+    </w:p>
+    <w:p>
+      <w:pPr>
+        <w:spacing w:after="0" w:line="240" w:lineRule="auto"/>
+        <w:rPr>
+          <w:rFonts w:ascii="Arial" w:hAnsi="Arial" w:cs="Arial"/>
+          <w:color w:val="242021"/>
+        </w:rPr>
+      </w:pPr>
+    </w:p>
+    <w:p>
+      <w:pPr>
+        <w:spacing w:after="0" w:line="240" w:lineRule="auto"/>
+        <w:rPr>
+          <w:rFonts w:ascii="Arial" w:hAnsi="Arial" w:cs="Arial"/>
+          <w:color w:val="242021"/>
+        </w:rPr>
+      </w:pPr>
+      <w:r>
+        <w:rPr>
+          <w:rFonts w:ascii="Arial" w:hAnsi="Arial" w:cs="Arial"/>
+          <w:b/>
+          <w:bCs/>
           <w:color w:val="242021"/>
           <w:highlight w:val="yellow"/>
-          <w:lang w:eastAsia="es-AR"/>
-        </w:rPr>
-        <w:t>mientras que los procesos en competencia compiten por recursos sin tener conocimiento de los demás procesos, los procesos cooperantes pueden compartir recursos de manera compartida o a través de la comunicación directa para coordinar actividades.</w:t>
-      </w:r>
-    </w:p>
-    <w:p>
-      <w:pPr>
-        <w:spacing w:after="0" w:line="240" w:lineRule="auto"/>
-        <w:rPr>
-          <w:rFonts w:ascii="Arial" w:eastAsia="Times New Roman" w:hAnsi="Arial" w:cs="Arial"/>
-          <w:color w:val="242021"/>
-          <w:lang w:eastAsia="es-AR"/>
-        </w:rPr>
-      </w:pPr>
-    </w:p>
-    <w:p>
-      <w:pPr>
-        <w:spacing w:after="0" w:line="240" w:lineRule="auto"/>
-        <w:rPr>
-          <w:rFonts w:ascii="Arial" w:eastAsia="Times New Roman" w:hAnsi="Arial" w:cs="Arial"/>
-          <w:b/>
-          <w:bCs/>
-          <w:color w:val="242021"/>
-          <w:lang w:eastAsia="es-AR"/>
-        </w:rPr>
-      </w:pPr>
-      <w:r>
-        <w:rPr>
-          <w:rFonts w:ascii="Arial" w:eastAsia="Times New Roman" w:hAnsi="Arial" w:cs="Arial"/>
-          <w:b/>
-          <w:bCs/>
-          <w:color w:val="242021"/>
-          <w:lang w:eastAsia="es-AR"/>
-        </w:rPr>
-        <w:t>5.6. Enumere los tres problemas de control asociados con los procesos en competencia y defina</w:t>
-      </w:r>
-      <w:r>
-        <w:rPr>
-          <w:rFonts w:ascii="Arial" w:eastAsia="Times New Roman" w:hAnsi="Arial" w:cs="Arial"/>
-          <w:b/>
-          <w:bCs/>
-          <w:color w:val="242021"/>
-          <w:lang w:eastAsia="es-AR"/>
-        </w:rPr>
-        <w:t xml:space="preserve"> </w:t>
-      </w:r>
-      <w:r>
-        <w:rPr>
-          <w:rFonts w:ascii="Arial" w:eastAsia="Times New Roman" w:hAnsi="Arial" w:cs="Arial"/>
-          <w:b/>
-          <w:bCs/>
-          <w:color w:val="242021"/>
-          <w:lang w:eastAsia="es-AR"/>
-        </w:rPr>
-        <w:t>brevemente cada uno.</w:t>
-      </w:r>
-    </w:p>
-    <w:p>
-      <w:pPr>
-        <w:spacing w:after="0" w:line="240" w:lineRule="auto"/>
-        <w:rPr>
-          <w:rFonts w:ascii="Times-Roman" w:hAnsi="Times-Roman"/>
-          <w:color w:val="242021"/>
-        </w:rPr>
-      </w:pPr>
-    </w:p>
-    <w:p>
-      <w:pPr>
-        <w:spacing w:after="0" w:line="240" w:lineRule="auto"/>
-        <w:rPr>
-          <w:rFonts w:ascii="Arial" w:hAnsi="Arial" w:cs="Arial"/>
-          <w:color w:val="242021"/>
-        </w:rPr>
-      </w:pPr>
-      <w:r>
-        <w:rPr>
-          <w:rFonts w:ascii="Arial" w:hAnsi="Arial" w:cs="Arial"/>
-          <w:color w:val="242021"/>
-        </w:rPr>
-        <w:t>Los tres problemas de control asociados con los procesos en competencia son:</w:t>
+        </w:rPr>
+        <w:t>1. Exclusión Mutua:</w:t>
+      </w:r>
+      <w:r>
+        <w:rPr>
+          <w:rFonts w:ascii="Arial" w:hAnsi="Arial" w:cs="Arial"/>
+          <w:color w:val="242021"/>
+        </w:rPr>
+        <w:t xml:space="preserve"> Este problema se refiere a la necesidad de garantizar que solo un proceso tenga acceso a un recurso crítico en un momento dado. Es esencial que, durante la ejecución de una sección crítica de un proceso, ningún otro proceso pueda acceder al mismo recurso para evitar condiciones de carrera y garantizar la consistencia de los datos. La exclusión mutua asegura que los procesos no interfieran entre sí mientras acceden al recurso compartido.</w:t>
       </w:r>
     </w:p>
     <w:p>
@@ -18498,33 +18546,9 @@
           <w:color w:val="242021"/>
           <w:highlight w:val="yellow"/>
         </w:rPr>
-        <w:t>1. **Exclusión Mutua**:</w:t>
-      </w:r>
-      <w:r>
-        <w:rPr>
-          <w:rFonts w:ascii="Arial" w:hAnsi="Arial" w:cs="Arial"/>
-          <w:color w:val="242021"/>
-        </w:rPr>
-        <w:t xml:space="preserve"> Este problema se refiere a la necesidad de garantizar que solo un proceso tenga acceso a un recurso crítico en un momento dado. Es esencial que, durante la ejecución de una sección crítica de un proceso, ningún otro proceso pueda acceder al mismo recurso para evitar condiciones de carrera y garantizar la consistencia de los datos. La exclusión mutua asegura que los procesos no interfieran entre sí mientras acceden al recurso compartido.</w:t>
-      </w:r>
-    </w:p>
-    <w:p>
-      <w:pPr>
-        <w:spacing w:after="0" w:line="240" w:lineRule="auto"/>
-        <w:rPr>
-          <w:rFonts w:ascii="Arial" w:hAnsi="Arial" w:cs="Arial"/>
-          <w:color w:val="242021"/>
-        </w:rPr>
-      </w:pPr>
-    </w:p>
-    <w:p>
-      <w:pPr>
-        <w:spacing w:after="0" w:line="240" w:lineRule="auto"/>
-        <w:rPr>
-          <w:rFonts w:ascii="Arial" w:hAnsi="Arial" w:cs="Arial"/>
-          <w:color w:val="242021"/>
-        </w:rPr>
-      </w:pPr>
+        <w:t>2. Interbloqueo (</w:t>
+      </w:r>
+      <w:proofErr w:type="spellStart"/>
       <w:r>
         <w:rPr>
           <w:rFonts w:ascii="Arial" w:hAnsi="Arial" w:cs="Arial"/>
@@ -18533,7 +18557,54 @@
           <w:color w:val="242021"/>
           <w:highlight w:val="yellow"/>
         </w:rPr>
-        <w:t>2. **Interbloqueo (</w:t>
+        <w:t>Deadlock</w:t>
+      </w:r>
+      <w:proofErr w:type="spellEnd"/>
+      <w:r>
+        <w:rPr>
+          <w:rFonts w:ascii="Arial" w:hAnsi="Arial" w:cs="Arial"/>
+          <w:b/>
+          <w:bCs/>
+          <w:color w:val="242021"/>
+          <w:highlight w:val="yellow"/>
+        </w:rPr>
+        <w:t>):</w:t>
+      </w:r>
+      <w:r>
+        <w:rPr>
+          <w:rFonts w:ascii="Arial" w:hAnsi="Arial" w:cs="Arial"/>
+          <w:color w:val="242021"/>
+        </w:rPr>
+        <w:t xml:space="preserve"> El interbloqueo ocurre cuando dos o más procesos quedan atrapados en un estado de espera perpetua porque cada uno de ellos está esperando que el otro libere un recurso que necesita para avanzar. Por ejemplo, si dos procesos necesitan acceder a dos recursos en el orden opuesto, pueden bloquearse mutuamente mientras esperan que el otro libere el recurso que necesitan. El interbloqueo impide el progreso de los procesos y puede causar una parálisis en el sistema.</w:t>
+      </w:r>
+    </w:p>
+    <w:p>
+      <w:pPr>
+        <w:spacing w:after="0" w:line="240" w:lineRule="auto"/>
+        <w:rPr>
+          <w:rFonts w:ascii="Arial" w:hAnsi="Arial" w:cs="Arial"/>
+          <w:color w:val="242021"/>
+        </w:rPr>
+      </w:pPr>
+    </w:p>
+    <w:p>
+      <w:pPr>
+        <w:spacing w:after="0" w:line="240" w:lineRule="auto"/>
+        <w:rPr>
+          <w:rFonts w:ascii="Arial" w:hAnsi="Arial" w:cs="Arial"/>
+          <w:color w:val="242021"/>
+        </w:rPr>
+      </w:pPr>
+      <w:r>
+        <w:rPr>
+          <w:rFonts w:ascii="Arial" w:hAnsi="Arial" w:cs="Arial"/>
+          <w:b/>
+          <w:bCs/>
+          <w:color w:val="242021"/>
+          <w:highlight w:val="yellow"/>
+        </w:rPr>
+        <w:lastRenderedPageBreak/>
+        <w:t>3. Inanición (</w:t>
       </w:r>
       <w:proofErr w:type="spellStart"/>
       <w:r>
@@ -18544,7 +18615,7 @@
           <w:color w:val="242021"/>
           <w:highlight w:val="yellow"/>
         </w:rPr>
-        <w:t>Deadlock</w:t>
+        <w:t>Starvation</w:t>
       </w:r>
       <w:proofErr w:type="spellEnd"/>
       <w:r>
@@ -18555,65 +18626,7 @@
           <w:color w:val="242021"/>
           <w:highlight w:val="yellow"/>
         </w:rPr>
-        <w:t>)**:</w:t>
-      </w:r>
-      <w:r>
-        <w:rPr>
-          <w:rFonts w:ascii="Arial" w:hAnsi="Arial" w:cs="Arial"/>
-          <w:color w:val="242021"/>
-        </w:rPr>
-        <w:t xml:space="preserve"> El interbloqueo ocurre cuando dos o más procesos quedan atrapados en un estado de espera perpetua porque cada uno de ellos está esperando que el otro libere un recurso que necesita para avanzar. Por ejemplo, si dos procesos necesitan acceder a dos recursos en el orden opuesto, pueden bloquearse mutuamente mientras esperan que el otro libere el recurso que necesitan. El interbloqueo impide el progreso de los procesos y puede causar una parálisis en el sistema.</w:t>
-      </w:r>
-    </w:p>
-    <w:p>
-      <w:pPr>
-        <w:spacing w:after="0" w:line="240" w:lineRule="auto"/>
-        <w:rPr>
-          <w:rFonts w:ascii="Arial" w:hAnsi="Arial" w:cs="Arial"/>
-          <w:color w:val="242021"/>
-        </w:rPr>
-      </w:pPr>
-    </w:p>
-    <w:p>
-      <w:pPr>
-        <w:spacing w:after="0" w:line="240" w:lineRule="auto"/>
-        <w:rPr>
-          <w:rFonts w:ascii="Arial" w:hAnsi="Arial" w:cs="Arial"/>
-          <w:color w:val="242021"/>
-        </w:rPr>
-      </w:pPr>
-      <w:r>
-        <w:rPr>
-          <w:rFonts w:ascii="Arial" w:hAnsi="Arial" w:cs="Arial"/>
-          <w:b/>
-          <w:bCs/>
-          <w:color w:val="242021"/>
-          <w:highlight w:val="yellow"/>
-        </w:rPr>
-        <w:lastRenderedPageBreak/>
-        <w:t>3. **Inanición (</w:t>
-      </w:r>
-      <w:proofErr w:type="spellStart"/>
-      <w:r>
-        <w:rPr>
-          <w:rFonts w:ascii="Arial" w:hAnsi="Arial" w:cs="Arial"/>
-          <w:b/>
-          <w:bCs/>
-          <w:color w:val="242021"/>
-          <w:highlight w:val="yellow"/>
-        </w:rPr>
-        <w:t>Starvation</w:t>
-      </w:r>
-      <w:proofErr w:type="spellEnd"/>
-      <w:r>
-        <w:rPr>
-          <w:rFonts w:ascii="Arial" w:hAnsi="Arial" w:cs="Arial"/>
-          <w:b/>
-          <w:bCs/>
-          <w:color w:val="242021"/>
-          <w:highlight w:val="yellow"/>
-        </w:rPr>
-        <w:t>)**:</w:t>
+        <w:t>):</w:t>
       </w:r>
       <w:r>
         <w:rPr>
@@ -18972,7 +18985,25 @@
           <w:color w:val="242021"/>
           <w:lang w:eastAsia="es-AR"/>
         </w:rPr>
-        <w:t xml:space="preserve">Los semáforos son una herramienta de programación utilizada en sistemas operativos y lenguajes de programación para proporcionar concurrencia y sincronización entre procesos o hilos. Fueron introducidos por </w:t>
+        <w:t xml:space="preserve">Los </w:t>
+      </w:r>
+      <w:r>
+        <w:rPr>
+          <w:rFonts w:ascii="Arial" w:eastAsia="Times New Roman" w:hAnsi="Arial" w:cs="Arial"/>
+          <w:i/>
+          <w:iCs/>
+          <w:color w:val="242021"/>
+          <w:lang w:eastAsia="es-AR"/>
+        </w:rPr>
+        <w:t>semáforos</w:t>
+      </w:r>
+      <w:r>
+        <w:rPr>
+          <w:rFonts w:ascii="Arial" w:eastAsia="Times New Roman" w:hAnsi="Arial" w:cs="Arial"/>
+          <w:color w:val="242021"/>
+          <w:lang w:eastAsia="es-AR"/>
+        </w:rPr>
+        <w:t xml:space="preserve"> son una herramienta de programación utilizada en sistemas operativos y lenguajes de programación para proporcionar concurrencia y sincronización entre procesos o hilos. Fueron introducidos por </w:t>
       </w:r>
       <w:proofErr w:type="spellStart"/>
       <w:r>
@@ -19055,6 +19086,16 @@
         </w:rPr>
         <w:t>definidas tres operaciones:</w:t>
       </w:r>
+    </w:p>
+    <w:p>
+      <w:pPr>
+        <w:spacing w:after="0" w:line="240" w:lineRule="auto"/>
+        <w:rPr>
+          <w:rFonts w:ascii="Arial" w:eastAsia="Times New Roman" w:hAnsi="Arial" w:cs="Arial"/>
+          <w:color w:val="242021"/>
+          <w:lang w:eastAsia="es-AR"/>
+        </w:rPr>
+      </w:pPr>
     </w:p>
     <w:p>
       <w:pPr>
@@ -19082,61 +19123,13 @@
     <w:p>
       <w:pPr>
         <w:pStyle w:val="Prrafodelista"/>
-        <w:numPr>
-          <w:ilvl w:val="0"/>
-          <w:numId w:val="28"/>
-        </w:numPr>
-        <w:spacing w:after="0" w:line="240" w:lineRule="auto"/>
-        <w:rPr>
-          <w:rFonts w:ascii="Arial" w:eastAsia="Times New Roman" w:hAnsi="Arial" w:cs="Arial"/>
-          <w:color w:val="242021"/>
-          <w:lang w:eastAsia="es-AR"/>
-        </w:rPr>
-      </w:pPr>
-      <w:r>
-        <w:rPr>
-          <w:rFonts w:ascii="Arial" w:eastAsia="Times New Roman" w:hAnsi="Arial" w:cs="Arial"/>
-          <w:color w:val="242021"/>
-          <w:lang w:eastAsia="es-AR"/>
-        </w:rPr>
-        <w:t xml:space="preserve">La operación </w:t>
-      </w:r>
-      <w:proofErr w:type="spellStart"/>
-      <w:r>
-        <w:rPr>
-          <w:rFonts w:ascii="Arial" w:eastAsia="Times New Roman" w:hAnsi="Arial" w:cs="Arial"/>
-          <w:color w:val="242021"/>
-          <w:lang w:eastAsia="es-AR"/>
-        </w:rPr>
-        <w:t>semWait</w:t>
-      </w:r>
-      <w:proofErr w:type="spellEnd"/>
-      <w:r>
-        <w:rPr>
-          <w:rFonts w:ascii="Arial" w:eastAsia="Times New Roman" w:hAnsi="Arial" w:cs="Arial"/>
-          <w:color w:val="242021"/>
-          <w:lang w:eastAsia="es-AR"/>
-        </w:rPr>
-        <w:t xml:space="preserve"> decrementa el valor del semáforo. Si el valor pasa a ser negativo, entonces el proceso que está ejecutando </w:t>
-      </w:r>
-      <w:proofErr w:type="spellStart"/>
-      <w:r>
-        <w:rPr>
-          <w:rFonts w:ascii="Arial" w:eastAsia="Times New Roman" w:hAnsi="Arial" w:cs="Arial"/>
-          <w:color w:val="242021"/>
-          <w:lang w:eastAsia="es-AR"/>
-        </w:rPr>
-        <w:t>semWait</w:t>
-      </w:r>
-      <w:proofErr w:type="spellEnd"/>
-      <w:r>
-        <w:rPr>
-          <w:rFonts w:ascii="Arial" w:eastAsia="Times New Roman" w:hAnsi="Arial" w:cs="Arial"/>
-          <w:color w:val="242021"/>
-          <w:lang w:eastAsia="es-AR"/>
-        </w:rPr>
-        <w:t xml:space="preserve"> se bloquea. En otro caso, el proceso continúa su ejecución.</w:t>
-      </w:r>
+        <w:spacing w:after="0" w:line="240" w:lineRule="auto"/>
+        <w:rPr>
+          <w:rFonts w:ascii="Arial" w:eastAsia="Times New Roman" w:hAnsi="Arial" w:cs="Arial"/>
+          <w:color w:val="242021"/>
+          <w:lang w:eastAsia="es-AR"/>
+        </w:rPr>
+      </w:pPr>
     </w:p>
     <w:p>
       <w:pPr>
@@ -19167,6 +19160,76 @@
           <w:color w:val="242021"/>
           <w:lang w:eastAsia="es-AR"/>
         </w:rPr>
+        <w:t>semWait</w:t>
+      </w:r>
+      <w:proofErr w:type="spellEnd"/>
+      <w:r>
+        <w:rPr>
+          <w:rFonts w:ascii="Arial" w:eastAsia="Times New Roman" w:hAnsi="Arial" w:cs="Arial"/>
+          <w:color w:val="242021"/>
+          <w:lang w:eastAsia="es-AR"/>
+        </w:rPr>
+        <w:t xml:space="preserve"> decrementa el valor del semáforo. Si el valor pasa a ser negativo, entonces el proceso que está ejecutando </w:t>
+      </w:r>
+      <w:proofErr w:type="spellStart"/>
+      <w:r>
+        <w:rPr>
+          <w:rFonts w:ascii="Arial" w:eastAsia="Times New Roman" w:hAnsi="Arial" w:cs="Arial"/>
+          <w:color w:val="242021"/>
+          <w:lang w:eastAsia="es-AR"/>
+        </w:rPr>
+        <w:t>semWait</w:t>
+      </w:r>
+      <w:proofErr w:type="spellEnd"/>
+      <w:r>
+        <w:rPr>
+          <w:rFonts w:ascii="Arial" w:eastAsia="Times New Roman" w:hAnsi="Arial" w:cs="Arial"/>
+          <w:color w:val="242021"/>
+          <w:lang w:eastAsia="es-AR"/>
+        </w:rPr>
+        <w:t xml:space="preserve"> se bloquea. En otro caso, el proceso continúa su ejecución.</w:t>
+      </w:r>
+    </w:p>
+    <w:p>
+      <w:pPr>
+        <w:pStyle w:val="Prrafodelista"/>
+        <w:spacing w:after="0" w:line="240" w:lineRule="auto"/>
+        <w:rPr>
+          <w:rFonts w:ascii="Arial" w:eastAsia="Times New Roman" w:hAnsi="Arial" w:cs="Arial"/>
+          <w:color w:val="242021"/>
+          <w:lang w:eastAsia="es-AR"/>
+        </w:rPr>
+      </w:pPr>
+    </w:p>
+    <w:p>
+      <w:pPr>
+        <w:pStyle w:val="Prrafodelista"/>
+        <w:numPr>
+          <w:ilvl w:val="0"/>
+          <w:numId w:val="28"/>
+        </w:numPr>
+        <w:spacing w:after="0" w:line="240" w:lineRule="auto"/>
+        <w:rPr>
+          <w:rFonts w:ascii="Arial" w:eastAsia="Times New Roman" w:hAnsi="Arial" w:cs="Arial"/>
+          <w:color w:val="242021"/>
+          <w:lang w:eastAsia="es-AR"/>
+        </w:rPr>
+      </w:pPr>
+      <w:r>
+        <w:rPr>
+          <w:rFonts w:ascii="Arial" w:eastAsia="Times New Roman" w:hAnsi="Arial" w:cs="Arial"/>
+          <w:color w:val="242021"/>
+          <w:lang w:eastAsia="es-AR"/>
+        </w:rPr>
+        <w:t xml:space="preserve">La operación </w:t>
+      </w:r>
+      <w:proofErr w:type="spellStart"/>
+      <w:r>
+        <w:rPr>
+          <w:rFonts w:ascii="Arial" w:eastAsia="Times New Roman" w:hAnsi="Arial" w:cs="Arial"/>
+          <w:color w:val="242021"/>
+          <w:lang w:eastAsia="es-AR"/>
+        </w:rPr>
         <w:t>semSignal</w:t>
       </w:r>
       <w:proofErr w:type="spellEnd"/>
@@ -19202,30 +19265,21 @@
         <w:spacing w:after="0" w:line="240" w:lineRule="auto"/>
         <w:rPr>
           <w:rFonts w:ascii="Arial" w:eastAsia="Times New Roman" w:hAnsi="Arial" w:cs="Arial"/>
-          <w:color w:val="242021"/>
-          <w:lang w:eastAsia="es-AR"/>
-        </w:rPr>
-      </w:pPr>
-    </w:p>
-    <w:p>
-      <w:pPr>
-        <w:spacing w:after="0" w:line="240" w:lineRule="auto"/>
-        <w:rPr>
-          <w:rFonts w:ascii="Arial" w:eastAsia="Times New Roman" w:hAnsi="Arial" w:cs="Arial"/>
-          <w:b/>
-          <w:bCs/>
-          <w:color w:val="242021"/>
-          <w:lang w:eastAsia="es-AR"/>
-        </w:rPr>
-      </w:pPr>
-      <w:r>
-        <w:rPr>
-          <w:rFonts w:ascii="Arial" w:eastAsia="Times New Roman" w:hAnsi="Arial" w:cs="Arial"/>
-          <w:b/>
-          <w:bCs/>
-          <w:color w:val="242021"/>
-          <w:lang w:eastAsia="es-AR"/>
-        </w:rPr>
+          <w:b/>
+          <w:bCs/>
+          <w:color w:val="242021"/>
+          <w:lang w:eastAsia="es-AR"/>
+        </w:rPr>
+      </w:pPr>
+      <w:r>
+        <w:rPr>
+          <w:rFonts w:ascii="Arial" w:eastAsia="Times New Roman" w:hAnsi="Arial" w:cs="Arial"/>
+          <w:b/>
+          <w:bCs/>
+          <w:color w:val="242021"/>
+          <w:lang w:eastAsia="es-AR"/>
+        </w:rPr>
+        <w:lastRenderedPageBreak/>
         <w:t xml:space="preserve">5.9. ¿Cuál es la diferencia entre semáforos binarios y semáforos generales? </w:t>
       </w:r>
     </w:p>
@@ -19244,49 +19298,65 @@
           <w:color w:val="242021"/>
           <w:lang w:eastAsia="es-AR"/>
         </w:rPr>
-        <w:lastRenderedPageBreak/>
-        <w:t>La diferencia principal entre semáforos binarios y semáforos generales radica en su comportamiento y en la cantidad de valores que pueden tomar.</w:t>
-      </w:r>
-    </w:p>
-    <w:p>
-      <w:pPr>
-        <w:spacing w:after="0" w:line="240" w:lineRule="auto"/>
-        <w:rPr>
-          <w:rFonts w:ascii="Arial" w:eastAsia="Times New Roman" w:hAnsi="Arial" w:cs="Arial"/>
-          <w:color w:val="242021"/>
-          <w:lang w:eastAsia="es-AR"/>
-        </w:rPr>
-      </w:pPr>
-    </w:p>
-    <w:p>
-      <w:pPr>
-        <w:spacing w:after="0" w:line="240" w:lineRule="auto"/>
-        <w:rPr>
-          <w:rFonts w:ascii="Arial" w:eastAsia="Times New Roman" w:hAnsi="Arial" w:cs="Arial"/>
-          <w:b/>
-          <w:bCs/>
-          <w:color w:val="242021"/>
-          <w:lang w:eastAsia="es-AR"/>
-        </w:rPr>
-      </w:pPr>
-      <w:r>
-        <w:rPr>
-          <w:rFonts w:ascii="Arial" w:eastAsia="Times New Roman" w:hAnsi="Arial" w:cs="Arial"/>
-          <w:b/>
-          <w:bCs/>
+        <w:t xml:space="preserve">La diferencia principal entre semáforos binarios y semáforos generales radica en su </w:t>
+      </w:r>
+      <w:r>
+        <w:rPr>
+          <w:rFonts w:ascii="Arial" w:eastAsia="Times New Roman" w:hAnsi="Arial" w:cs="Arial"/>
           <w:color w:val="242021"/>
           <w:highlight w:val="yellow"/>
           <w:lang w:eastAsia="es-AR"/>
         </w:rPr>
-        <w:t xml:space="preserve">1. **Semáforos No-binarios: </w:t>
-      </w:r>
-      <w:r>
-        <w:rPr>
-          <w:rFonts w:ascii="Arial" w:hAnsi="Arial" w:cs="Arial"/>
+        <w:t>comportamiento y en la cantidad de valores que pueden tomar</w:t>
+      </w:r>
+      <w:r>
+        <w:rPr>
+          <w:rFonts w:ascii="Arial" w:eastAsia="Times New Roman" w:hAnsi="Arial" w:cs="Arial"/>
+          <w:color w:val="242021"/>
+          <w:lang w:eastAsia="es-AR"/>
+        </w:rPr>
+        <w:t>.</w:t>
+      </w:r>
+    </w:p>
+    <w:p>
+      <w:pPr>
+        <w:spacing w:after="0" w:line="240" w:lineRule="auto"/>
+        <w:rPr>
+          <w:rFonts w:ascii="Arial" w:eastAsia="Times New Roman" w:hAnsi="Arial" w:cs="Arial"/>
+          <w:color w:val="242021"/>
+          <w:lang w:eastAsia="es-AR"/>
+        </w:rPr>
+      </w:pPr>
+    </w:p>
+    <w:p>
+      <w:pPr>
+        <w:spacing w:after="0" w:line="240" w:lineRule="auto"/>
+        <w:rPr>
+          <w:rFonts w:ascii="Arial" w:eastAsia="Times New Roman" w:hAnsi="Arial" w:cs="Arial"/>
+          <w:b/>
+          <w:bCs/>
+          <w:color w:val="242021"/>
+          <w:lang w:eastAsia="es-AR"/>
+        </w:rPr>
+      </w:pPr>
+      <w:r>
+        <w:rPr>
+          <w:rFonts w:ascii="Arial" w:eastAsia="Times New Roman" w:hAnsi="Arial" w:cs="Arial"/>
           <w:b/>
           <w:bCs/>
           <w:color w:val="242021"/>
           <w:highlight w:val="yellow"/>
+          <w:lang w:eastAsia="es-AR"/>
+        </w:rPr>
+        <w:t xml:space="preserve">1. Semáforos No-binarios: </w:t>
+      </w:r>
+      <w:r>
+        <w:rPr>
+          <w:rFonts w:ascii="Arial" w:hAnsi="Arial" w:cs="Arial"/>
+          <w:b/>
+          <w:bCs/>
+          <w:color w:val="242021"/>
+          <w:highlight w:val="yellow"/>
         </w:rPr>
         <w:t>semáforo con contador o</w:t>
       </w:r>
@@ -19306,7 +19376,18 @@
           <w:color w:val="242021"/>
           <w:highlight w:val="yellow"/>
         </w:rPr>
-        <w:t>semáforo general</w:t>
+        <w:t xml:space="preserve">semáforo </w:t>
+      </w:r>
+      <w:proofErr w:type="gramStart"/>
+      <w:r>
+        <w:rPr>
+          <w:rFonts w:ascii="Arial" w:hAnsi="Arial" w:cs="Arial"/>
+          <w:b/>
+          <w:bCs/>
+          <w:color w:val="242021"/>
+          <w:highlight w:val="yellow"/>
+        </w:rPr>
+        <w:t>general</w:t>
       </w:r>
       <w:r>
         <w:rPr>
@@ -19322,8 +19403,9 @@
           <w:color w:val="242021"/>
           <w:lang w:eastAsia="es-AR"/>
         </w:rPr>
-        <w:t>**:</w:t>
-      </w:r>
+        <w:t>:</w:t>
+      </w:r>
+      <w:proofErr w:type="gramEnd"/>
     </w:p>
     <w:p>
       <w:pPr>
@@ -19483,7 +19565,7 @@
           <w:highlight w:val="yellow"/>
           <w:lang w:eastAsia="es-AR"/>
         </w:rPr>
-        <w:t xml:space="preserve">2. **Semáforos Binarios o </w:t>
+        <w:t xml:space="preserve">2. Semáforos Binarios o </w:t>
       </w:r>
       <w:proofErr w:type="spellStart"/>
       <w:r>
@@ -19507,7 +19589,7 @@
           <w:highlight w:val="yellow"/>
           <w:lang w:eastAsia="es-AR"/>
         </w:rPr>
-        <w:t>**:</w:t>
+        <w:t>:</w:t>
       </w:r>
     </w:p>
     <w:p>
@@ -19669,34 +19751,6 @@
         <w:spacing w:after="0" w:line="240" w:lineRule="auto"/>
         <w:rPr>
           <w:rFonts w:ascii="Arial" w:eastAsia="Times New Roman" w:hAnsi="Arial" w:cs="Arial"/>
-          <w:color w:val="242021"/>
-          <w:lang w:eastAsia="es-AR"/>
-        </w:rPr>
-      </w:pPr>
-      <w:r>
-        <w:rPr>
-          <w:rFonts w:ascii="Arial" w:eastAsia="Times New Roman" w:hAnsi="Arial" w:cs="Arial"/>
-          <w:color w:val="242021"/>
-          <w:lang w:eastAsia="es-AR"/>
-        </w:rPr>
-        <w:t>En resumen, los semáforos binarios solo pueden tener dos estados (0 o 1) y son útiles para sincronizar el acceso a recursos compartidos cuando solo se necesita un control binario, como la exclusión mutua. Por otro lado, los semáforos generales pueden tener valores enteros no negativos y son más versátiles para controlar la concurrencia en situaciones donde se necesitan múltiples permisos o recursos.</w:t>
-      </w:r>
-    </w:p>
-    <w:p>
-      <w:pPr>
-        <w:spacing w:after="0" w:line="240" w:lineRule="auto"/>
-        <w:rPr>
-          <w:rFonts w:ascii="Arial" w:eastAsia="Times New Roman" w:hAnsi="Arial" w:cs="Arial"/>
-          <w:color w:val="242021"/>
-          <w:lang w:eastAsia="es-AR"/>
-        </w:rPr>
-      </w:pPr>
-    </w:p>
-    <w:p>
-      <w:pPr>
-        <w:spacing w:after="0" w:line="240" w:lineRule="auto"/>
-        <w:rPr>
-          <w:rFonts w:ascii="Arial" w:eastAsia="Times New Roman" w:hAnsi="Arial" w:cs="Arial"/>
           <w:b/>
           <w:bCs/>
           <w:color w:val="242021"/>
@@ -19739,30 +19793,125 @@
           <w:color w:val="242021"/>
           <w:lang w:eastAsia="es-AR"/>
         </w:rPr>
-        <w:t>La diferencia entre semáforos fuertes y semáforos débiles radica en la política de ordenación de los procesos que están bloqueados y esperan acceder al recurso controlado por el semáforo.</w:t>
-      </w:r>
-    </w:p>
-    <w:p>
-      <w:pPr>
-        <w:spacing w:after="0" w:line="240" w:lineRule="auto"/>
-        <w:rPr>
-          <w:rFonts w:ascii="Arial" w:eastAsia="Times New Roman" w:hAnsi="Arial" w:cs="Arial"/>
-          <w:b/>
-          <w:bCs/>
-          <w:color w:val="242021"/>
-          <w:lang w:eastAsia="es-AR"/>
-        </w:rPr>
-      </w:pPr>
-      <w:r>
-        <w:rPr>
-          <w:rFonts w:ascii="Arial" w:eastAsia="Times New Roman" w:hAnsi="Arial" w:cs="Arial"/>
-          <w:b/>
-          <w:bCs/>
+        <w:t xml:space="preserve">   </w:t>
+      </w:r>
+      <w:r>
+        <w:rPr>
+          <w:rFonts w:ascii="Arial" w:eastAsia="Times New Roman" w:hAnsi="Arial" w:cs="Arial"/>
+          <w:color w:val="242021"/>
+          <w:lang w:eastAsia="es-AR"/>
+        </w:rPr>
+        <w:t xml:space="preserve">La diferencia entre semáforos fuertes y semáforos débiles </w:t>
+      </w:r>
+      <w:r>
+        <w:rPr>
+          <w:rFonts w:ascii="Arial" w:eastAsia="Times New Roman" w:hAnsi="Arial" w:cs="Arial"/>
           <w:color w:val="242021"/>
           <w:highlight w:val="yellow"/>
           <w:lang w:eastAsia="es-AR"/>
         </w:rPr>
-        <w:t>1. **Semáforos Fuertes**:</w:t>
+        <w:t>radica en la política de ordenación de los procesos que están bloqueados y esperan acceder al recurso controlado por el semáforo</w:t>
+      </w:r>
+      <w:r>
+        <w:rPr>
+          <w:rFonts w:ascii="Arial" w:eastAsia="Times New Roman" w:hAnsi="Arial" w:cs="Arial"/>
+          <w:color w:val="242021"/>
+          <w:lang w:eastAsia="es-AR"/>
+        </w:rPr>
+        <w:t>.</w:t>
+      </w:r>
+    </w:p>
+    <w:p>
+      <w:pPr>
+        <w:spacing w:after="0" w:line="240" w:lineRule="auto"/>
+        <w:rPr>
+          <w:rFonts w:ascii="Arial" w:eastAsia="Times New Roman" w:hAnsi="Arial" w:cs="Arial"/>
+          <w:color w:val="242021"/>
+          <w:lang w:eastAsia="es-AR"/>
+        </w:rPr>
+      </w:pPr>
+      <w:r>
+        <w:rPr>
+          <w:rFonts w:ascii="Arial" w:eastAsia="Times New Roman" w:hAnsi="Arial" w:cs="Arial"/>
+          <w:color w:val="242021"/>
+          <w:lang w:eastAsia="es-AR"/>
+        </w:rPr>
+        <w:t xml:space="preserve">   </w:t>
+      </w:r>
+      <w:r>
+        <w:rPr>
+          <w:rFonts w:ascii="Arial" w:eastAsia="Times New Roman" w:hAnsi="Arial" w:cs="Arial"/>
+          <w:color w:val="242021"/>
+          <w:lang w:eastAsia="es-AR"/>
+        </w:rPr>
+        <w:t xml:space="preserve">En </w:t>
+      </w:r>
+      <w:r>
+        <w:rPr>
+          <w:rFonts w:ascii="Arial" w:eastAsia="Times New Roman" w:hAnsi="Arial" w:cs="Arial"/>
+          <w:color w:val="242021"/>
+          <w:highlight w:val="yellow"/>
+          <w:lang w:eastAsia="es-AR"/>
+        </w:rPr>
+        <w:t>los semáforos fuertes, se garantiza que los procesos se desbloquearán en el orden en que se bloquearon</w:t>
+      </w:r>
+      <w:r>
+        <w:rPr>
+          <w:rFonts w:ascii="Arial" w:eastAsia="Times New Roman" w:hAnsi="Arial" w:cs="Arial"/>
+          <w:color w:val="242021"/>
+          <w:lang w:eastAsia="es-AR"/>
+        </w:rPr>
+        <w:t xml:space="preserve">, lo que puede ser útil en situaciones donde se necesita un comportamiento predecible o justo. Por otro lado, los </w:t>
+      </w:r>
+      <w:r>
+        <w:rPr>
+          <w:rFonts w:ascii="Arial" w:eastAsia="Times New Roman" w:hAnsi="Arial" w:cs="Arial"/>
+          <w:color w:val="242021"/>
+          <w:highlight w:val="yellow"/>
+          <w:lang w:eastAsia="es-AR"/>
+        </w:rPr>
+        <w:t>semáforos débiles no garantizan un orden específico de desbloqueo y dependen del planificador del sistema operativo para determinar qué proceso se desbloquea en qué momento</w:t>
+      </w:r>
+      <w:r>
+        <w:rPr>
+          <w:rFonts w:ascii="Arial" w:eastAsia="Times New Roman" w:hAnsi="Arial" w:cs="Arial"/>
+          <w:color w:val="242021"/>
+          <w:lang w:eastAsia="es-AR"/>
+        </w:rPr>
+        <w:t>.</w:t>
+      </w:r>
+    </w:p>
+    <w:p>
+      <w:pPr>
+        <w:spacing w:after="0" w:line="240" w:lineRule="auto"/>
+        <w:rPr>
+          <w:rFonts w:ascii="Arial" w:eastAsia="Times New Roman" w:hAnsi="Arial" w:cs="Arial"/>
+          <w:color w:val="242021"/>
+          <w:lang w:eastAsia="es-AR"/>
+        </w:rPr>
+      </w:pPr>
+    </w:p>
+    <w:p>
+      <w:pPr>
+        <w:spacing w:after="0" w:line="240" w:lineRule="auto"/>
+        <w:rPr>
+          <w:rFonts w:ascii="Arial" w:eastAsia="Times New Roman" w:hAnsi="Arial" w:cs="Arial"/>
+          <w:b/>
+          <w:bCs/>
+          <w:color w:val="242021"/>
+          <w:lang w:eastAsia="es-AR"/>
+        </w:rPr>
+      </w:pPr>
+      <w:r>
+        <w:rPr>
+          <w:rFonts w:ascii="Arial" w:eastAsia="Times New Roman" w:hAnsi="Arial" w:cs="Arial"/>
+          <w:b/>
+          <w:bCs/>
+          <w:color w:val="242021"/>
+          <w:highlight w:val="yellow"/>
+          <w:lang w:eastAsia="es-AR"/>
+        </w:rPr>
+        <w:t>1. Semáforos Fuertes:</w:t>
       </w:r>
     </w:p>
     <w:p>
@@ -19831,7 +19980,7 @@
           <w:highlight w:val="yellow"/>
           <w:lang w:eastAsia="es-AR"/>
         </w:rPr>
-        <w:t>2. **Semáforos Débiles**:</w:t>
+        <w:t>2. Semáforos Débiles:</w:t>
       </w:r>
     </w:p>
     <w:p>
@@ -19893,34 +20042,6 @@
         <w:spacing w:after="0" w:line="240" w:lineRule="auto"/>
         <w:rPr>
           <w:rFonts w:ascii="Arial" w:eastAsia="Times New Roman" w:hAnsi="Arial" w:cs="Arial"/>
-          <w:color w:val="242021"/>
-          <w:lang w:eastAsia="es-AR"/>
-        </w:rPr>
-      </w:pPr>
-      <w:r>
-        <w:rPr>
-          <w:rFonts w:ascii="Arial" w:eastAsia="Times New Roman" w:hAnsi="Arial" w:cs="Arial"/>
-          <w:color w:val="242021"/>
-          <w:lang w:eastAsia="es-AR"/>
-        </w:rPr>
-        <w:t>En resumen, en los semáforos fuertes, se garantiza que los procesos se desbloquearán en el orden en que se bloquearon, lo que puede ser útil en situaciones donde se necesita un comportamiento predecible o justo. Por otro lado, los semáforos débiles no garantizan un orden específico de desbloqueo y dependen del planificador del sistema operativo para determinar qué proceso se desbloquea en qué momento.</w:t>
-      </w:r>
-    </w:p>
-    <w:p>
-      <w:pPr>
-        <w:spacing w:after="0" w:line="240" w:lineRule="auto"/>
-        <w:rPr>
-          <w:rFonts w:ascii="Arial" w:eastAsia="Times New Roman" w:hAnsi="Arial" w:cs="Arial"/>
-          <w:color w:val="242021"/>
-          <w:lang w:eastAsia="es-AR"/>
-        </w:rPr>
-      </w:pPr>
-    </w:p>
-    <w:p>
-      <w:pPr>
-        <w:spacing w:after="0" w:line="240" w:lineRule="auto"/>
-        <w:rPr>
-          <w:rFonts w:ascii="Arial" w:eastAsia="Times New Roman" w:hAnsi="Arial" w:cs="Arial"/>
           <w:b/>
           <w:bCs/>
           <w:color w:val="FF0000"/>
@@ -19937,6 +20058,36 @@
         </w:rPr>
         <w:t>5.11. ¿Qué es un monitor?</w:t>
       </w:r>
+      <w:r>
+        <w:rPr>
+          <w:rFonts w:ascii="Arial" w:eastAsia="Times New Roman" w:hAnsi="Arial" w:cs="Arial"/>
+          <w:b/>
+          <w:bCs/>
+          <w:color w:val="FF0000"/>
+          <w:lang w:eastAsia="es-AR"/>
+        </w:rPr>
+        <w:t xml:space="preserve"> </w:t>
+      </w:r>
+      <w:r>
+        <w:rPr>
+          <w:rFonts w:ascii="Arial" w:eastAsia="Times New Roman" w:hAnsi="Arial" w:cs="Arial"/>
+          <w:b/>
+          <w:bCs/>
+          <w:color w:val="FF0000"/>
+          <w:lang w:eastAsia="es-AR"/>
+        </w:rPr>
+        <w:sym w:font="Wingdings" w:char="F0E0"/>
+      </w:r>
+      <w:r>
+        <w:rPr>
+          <w:rFonts w:ascii="Arial" w:eastAsia="Times New Roman" w:hAnsi="Arial" w:cs="Arial"/>
+          <w:b/>
+          <w:bCs/>
+          <w:color w:val="FF0000"/>
+          <w:lang w:eastAsia="es-AR"/>
+        </w:rPr>
+        <w:t xml:space="preserve"> Chequear</w:t>
+      </w:r>
     </w:p>
     <w:p>
       <w:pPr>
@@ -19959,9 +20110,18 @@
         <w:rPr>
           <w:rFonts w:ascii="Arial" w:eastAsia="Times New Roman" w:hAnsi="Arial" w:cs="Arial"/>
           <w:color w:val="242021"/>
-          <w:lang w:eastAsia="es-AR"/>
-        </w:rPr>
-        <w:t>Un monitor es un módulo software consistente en uno o más procedimientos, una secuencia de inicialización y datos locales. Las principales características de un monitor son las siguientes:</w:t>
+          <w:highlight w:val="yellow"/>
+          <w:lang w:eastAsia="es-AR"/>
+        </w:rPr>
+        <w:t>Un monitor es un módulo software consistente en uno o más procedimientos, una secuencia de inicialización y datos locales</w:t>
+      </w:r>
+      <w:r>
+        <w:rPr>
+          <w:rFonts w:ascii="Arial" w:eastAsia="Times New Roman" w:hAnsi="Arial" w:cs="Arial"/>
+          <w:color w:val="242021"/>
+          <w:lang w:eastAsia="es-AR"/>
+        </w:rPr>
+        <w:t>. Las principales características de un monitor son las siguientes:</w:t>
       </w:r>
     </w:p>
     <w:p>
@@ -19984,7 +20144,6 @@
           <w:color w:val="242021"/>
           <w:lang w:eastAsia="es-AR"/>
         </w:rPr>
-        <w:lastRenderedPageBreak/>
         <w:t>Las variables locales de datos son sólo accesibles por los procedimientos del monitor y no por ningún procedimiento externo.</w:t>
       </w:r>
     </w:p>
@@ -20039,30 +20198,21 @@
         <w:spacing w:after="0" w:line="240" w:lineRule="auto"/>
         <w:rPr>
           <w:rFonts w:ascii="Arial" w:eastAsia="Times New Roman" w:hAnsi="Arial" w:cs="Arial"/>
-          <w:color w:val="242021"/>
-          <w:lang w:eastAsia="es-AR"/>
-        </w:rPr>
-      </w:pPr>
-    </w:p>
-    <w:p>
-      <w:pPr>
-        <w:spacing w:after="0" w:line="240" w:lineRule="auto"/>
-        <w:rPr>
-          <w:rFonts w:ascii="Arial" w:eastAsia="Times New Roman" w:hAnsi="Arial" w:cs="Arial"/>
-          <w:b/>
-          <w:bCs/>
-          <w:color w:val="242021"/>
-          <w:lang w:eastAsia="es-AR"/>
-        </w:rPr>
-      </w:pPr>
-      <w:r>
-        <w:rPr>
-          <w:rFonts w:ascii="Arial" w:eastAsia="Times New Roman" w:hAnsi="Arial" w:cs="Arial"/>
-          <w:b/>
-          <w:bCs/>
-          <w:color w:val="242021"/>
-          <w:lang w:eastAsia="es-AR"/>
-        </w:rPr>
+          <w:b/>
+          <w:bCs/>
+          <w:color w:val="242021"/>
+          <w:lang w:eastAsia="es-AR"/>
+        </w:rPr>
+      </w:pPr>
+      <w:r>
+        <w:rPr>
+          <w:rFonts w:ascii="Arial" w:eastAsia="Times New Roman" w:hAnsi="Arial" w:cs="Arial"/>
+          <w:b/>
+          <w:bCs/>
+          <w:color w:val="242021"/>
+          <w:lang w:eastAsia="es-AR"/>
+        </w:rPr>
+        <w:lastRenderedPageBreak/>
         <w:t xml:space="preserve">5.12. ¿Cuál es la diferencia entre bloqueante y no bloqueante con respecto a los mensajes? </w:t>
       </w:r>
     </w:p>
@@ -20122,7 +20272,7 @@
           <w:color w:val="242021"/>
           <w:lang w:eastAsia="es-AR"/>
         </w:rPr>
-        <w:t>- **Envío bloqueante, recepción bloqueante**:</w:t>
+        <w:t>- Envío bloqueante, recepción bloqueante:</w:t>
       </w:r>
       <w:r>
         <w:rPr>
@@ -20178,7 +20328,7 @@
           <w:color w:val="242021"/>
           <w:lang w:eastAsia="es-AR"/>
         </w:rPr>
-        <w:t>- **Envío no bloqueante, recepción bloqueante**:</w:t>
+        <w:t>- Envío no bloqueante, recepción bloqueante:</w:t>
       </w:r>
       <w:r>
         <w:rPr>
@@ -20216,7 +20366,7 @@
           <w:color w:val="242021"/>
           <w:lang w:eastAsia="es-AR"/>
         </w:rPr>
-        <w:t>- **Envío no bloqueante, recepción no bloqueante**:</w:t>
+        <w:t>- Envío no bloqueante, recepción no bloqueante:</w:t>
       </w:r>
       <w:r>
         <w:rPr>
@@ -20252,7 +20402,25 @@
           <w:color w:val="242021"/>
           <w:lang w:eastAsia="es-AR"/>
         </w:rPr>
-        <w:t>Cada combinación tiene sus propias ventajas y desventajas. Por ejemplo, el envío no bloqueante y la recepción bloqueante pueden ser útiles para evitar bloqueos completos de procesos mientras se asegura que la comunicación se complete de manera sincronizada. Sin embargo, el envío no bloqueante puede llevar a la generación excesiva de mensajes si no se maneja adecuadamente, lo que puede consumir recursos del sistema.</w:t>
+        <w:t xml:space="preserve">Cada combinación tiene sus propias </w:t>
+      </w:r>
+      <w:r>
+        <w:rPr>
+          <w:rFonts w:ascii="Arial" w:eastAsia="Times New Roman" w:hAnsi="Arial" w:cs="Arial"/>
+          <w:i/>
+          <w:iCs/>
+          <w:color w:val="242021"/>
+          <w:lang w:eastAsia="es-AR"/>
+        </w:rPr>
+        <w:t>ventajas y desventajas</w:t>
+      </w:r>
+      <w:r>
+        <w:rPr>
+          <w:rFonts w:ascii="Arial" w:eastAsia="Times New Roman" w:hAnsi="Arial" w:cs="Arial"/>
+          <w:color w:val="242021"/>
+          <w:lang w:eastAsia="es-AR"/>
+        </w:rPr>
+        <w:t>. Por ejemplo, el envío no bloqueante y la recepción bloqueante pueden ser útiles para evitar bloqueos completos de procesos mientras se asegura que la comunicación se complete de manera sincronizada. Sin embargo, el envío no bloqueante puede llevar a la generación excesiva de mensajes si no se maneja adecuadamente, lo que puede consumir recursos del sistema.</w:t>
       </w:r>
     </w:p>
     <w:p>
@@ -20408,6 +20576,76 @@
         </w:rPr>
         <w:t>3. Si un escritor está escribiendo en el fichero ningún lector puede leerlo.</w:t>
       </w:r>
+    </w:p>
+    <w:p>
+      <w:pPr>
+        <w:spacing w:after="0" w:line="240" w:lineRule="auto"/>
+        <w:rPr>
+          <w:rFonts w:ascii="Arial" w:eastAsia="Times New Roman" w:hAnsi="Arial" w:cs="Arial"/>
+          <w:color w:val="242021"/>
+          <w:lang w:eastAsia="es-AR"/>
+        </w:rPr>
+      </w:pPr>
+    </w:p>
+    <w:p>
+      <w:pPr>
+        <w:spacing w:after="0" w:line="240" w:lineRule="auto"/>
+        <w:rPr>
+          <w:rFonts w:ascii="Arial" w:eastAsia="Times New Roman" w:hAnsi="Arial" w:cs="Arial"/>
+          <w:color w:val="242021"/>
+          <w:lang w:eastAsia="es-AR"/>
+        </w:rPr>
+      </w:pPr>
+    </w:p>
+    <w:p>
+      <w:pPr>
+        <w:spacing w:after="0" w:line="240" w:lineRule="auto"/>
+        <w:rPr>
+          <w:rFonts w:ascii="Arial" w:eastAsia="Times New Roman" w:hAnsi="Arial" w:cs="Arial"/>
+          <w:color w:val="242021"/>
+          <w:lang w:eastAsia="es-AR"/>
+        </w:rPr>
+      </w:pPr>
+    </w:p>
+    <w:p>
+      <w:pPr>
+        <w:spacing w:after="0" w:line="240" w:lineRule="auto"/>
+        <w:rPr>
+          <w:rFonts w:ascii="Arial" w:eastAsia="Times New Roman" w:hAnsi="Arial" w:cs="Arial"/>
+          <w:color w:val="242021"/>
+          <w:lang w:eastAsia="es-AR"/>
+        </w:rPr>
+      </w:pPr>
+    </w:p>
+    <w:p>
+      <w:pPr>
+        <w:spacing w:after="0" w:line="240" w:lineRule="auto"/>
+        <w:rPr>
+          <w:rFonts w:ascii="Arial" w:eastAsia="Times New Roman" w:hAnsi="Arial" w:cs="Arial"/>
+          <w:color w:val="242021"/>
+          <w:lang w:eastAsia="es-AR"/>
+        </w:rPr>
+      </w:pPr>
+    </w:p>
+    <w:p>
+      <w:pPr>
+        <w:spacing w:after="0" w:line="240" w:lineRule="auto"/>
+        <w:rPr>
+          <w:rFonts w:ascii="Arial" w:eastAsia="Times New Roman" w:hAnsi="Arial" w:cs="Arial"/>
+          <w:color w:val="242021"/>
+          <w:lang w:eastAsia="es-AR"/>
+        </w:rPr>
+      </w:pPr>
+    </w:p>
+    <w:p>
+      <w:pPr>
+        <w:spacing w:after="0" w:line="240" w:lineRule="auto"/>
+        <w:rPr>
+          <w:rFonts w:ascii="Arial" w:eastAsia="Times New Roman" w:hAnsi="Arial" w:cs="Arial"/>
+          <w:color w:val="242021"/>
+          <w:lang w:eastAsia="es-AR"/>
+        </w:rPr>
+      </w:pPr>
     </w:p>
     <w:p>
       <w:pPr>

</xml_diff>